<commit_message>
Arreglos informes 2 y 3
Pequeñas correcciones en algunos informes de iteración
</commit_message>
<xml_diff>
--- a/ENTREGA/HITO1/ITERACION 2/PM/Informe_Seguimiento_Iteracion2.docx
+++ b/ENTREGA/HITO1/ITERACION 2/PM/Informe_Seguimiento_Iteracion2.docx
@@ -776,15 +776,7 @@
         <w:rPr>
           <w:iCs/>
         </w:rPr>
-        <w:t>Podríamos haber empeza</w:t>
-      </w:r>
-      <w:bookmarkStart w:id="2" w:name="_GoBack"/>
-      <w:bookmarkEnd w:id="2"/>
-      <w:r>
-        <w:rPr>
-          <w:iCs/>
-        </w:rPr>
-        <w:t>do a program</w:t>
+        <w:t>Podríamos haber empezado a program</w:t>
       </w:r>
       <w:r>
         <w:rPr>
@@ -818,8 +810,16 @@
         <w:rPr>
           <w:iCs/>
         </w:rPr>
-        <w:t>Las tareas en red no se pudieron completar porque…</w:t>
+        <w:t xml:space="preserve">Las tareas en red </w:t>
       </w:r>
+      <w:r>
+        <w:rPr>
+          <w:iCs/>
+        </w:rPr>
+        <w:t>no se pudieron completar porque al estar en una fase temprana del proyecto, no disponíamos de conocimientos suficientes, y decidimos dedicarnos a otras tareas más importantes.</w:t>
+      </w:r>
+      <w:bookmarkStart w:id="2" w:name="_GoBack"/>
+      <w:bookmarkEnd w:id="2"/>
     </w:p>
     <w:p>
       <w:pPr>
@@ -4780,7 +4780,7 @@
 </file>
 
 <file path=customXml/itemProps1.xml><?xml version="1.0" encoding="utf-8"?>
-<ds:datastoreItem xmlns:ds="http://schemas.openxmlformats.org/officeDocument/2006/customXml" ds:itemID="{70682CFD-B440-4B1A-915F-E382DDB54A55}">
+<ds:datastoreItem xmlns:ds="http://schemas.openxmlformats.org/officeDocument/2006/customXml" ds:itemID="{F019CEC3-84F8-4A83-850A-BE6DB12EB6B9}">
   <ds:schemaRefs>
     <ds:schemaRef ds:uri="http://schemas.openxmlformats.org/officeDocument/2006/bibliography"/>
   </ds:schemaRefs>

</xml_diff>